<commit_message>
Updated references, changed research questions, preliminary EDA
</commit_message>
<xml_diff>
--- a/Medical-Cost-Analyis---Jon-Duea---John-Clark.docx
+++ b/Medical-Cost-Analyis---Jon-Duea---John-Clark.docx
@@ -136,7 +136,7 @@
         </w:numPr>
       </w:pPr>
       <w:r>
-        <w:t xml:space="preserve">Do medical costs billed by insurance differ significantly based on smoking status (smoker vs. non-smoker) and BMI categories (underweight, normal weight, overweight, obese) independently?</w:t>
+        <w:t xml:space="preserve">Do medical costs billed by insurance differ significantly based on sex and region independently?</w:t>
       </w:r>
     </w:p>
     <w:p>
@@ -148,7 +148,7 @@
         </w:numPr>
       </w:pPr>
       <w:r>
-        <w:t xml:space="preserve">Smoking Status:</w:t>
+        <w:t xml:space="preserve">Sex:</w:t>
       </w:r>
     </w:p>
     <w:p>
@@ -186,22 +186,16 @@
           </m:e>
           <m:sub>
             <m:r>
-              <m:t>s</m:t>
-            </m:r>
-            <m:r>
               <m:t>m</m:t>
             </m:r>
             <m:r>
-              <m:t>o</m:t>
-            </m:r>
-            <m:r>
-              <m:t>k</m:t>
+              <m:t>a</m:t>
+            </m:r>
+            <m:r>
+              <m:t>l</m:t>
             </m:r>
             <m:r>
               <m:t>e</m:t>
-            </m:r>
-            <m:r>
-              <m:t>r</m:t>
             </m:r>
           </m:sub>
         </m:sSub>
@@ -219,37 +213,22 @@
           </m:e>
           <m:sub>
             <m:r>
-              <m:t>n</m:t>
-            </m:r>
-            <m:r>
-              <m:t>o</m:t>
-            </m:r>
-            <m:r>
-              <m:t>n</m:t>
-            </m:r>
-            <m:r>
-              <m:rPr>
-                <m:sty m:val="p"/>
-              </m:rPr>
-              <m:t>−</m:t>
-            </m:r>
-            <m:r>
-              <m:t>s</m:t>
+              <m:t>f</m:t>
+            </m:r>
+            <m:r>
+              <m:t>e</m:t>
             </m:r>
             <m:r>
               <m:t>m</m:t>
             </m:r>
             <m:r>
-              <m:t>o</m:t>
-            </m:r>
-            <m:r>
-              <m:t>k</m:t>
+              <m:t>a</m:t>
+            </m:r>
+            <m:r>
+              <m:t>l</m:t>
             </m:r>
             <m:r>
               <m:t>e</m:t>
-            </m:r>
-            <m:r>
-              <m:t>r</m:t>
             </m:r>
           </m:sub>
         </m:sSub>
@@ -290,22 +269,16 @@
           </m:e>
           <m:sub>
             <m:r>
-              <m:t>s</m:t>
-            </m:r>
-            <m:r>
               <m:t>m</m:t>
             </m:r>
             <m:r>
-              <m:t>o</m:t>
-            </m:r>
-            <m:r>
-              <m:t>k</m:t>
+              <m:t>a</m:t>
+            </m:r>
+            <m:r>
+              <m:t>l</m:t>
             </m:r>
             <m:r>
               <m:t>e</m:t>
-            </m:r>
-            <m:r>
-              <m:t>r</m:t>
             </m:r>
           </m:sub>
         </m:sSub>
@@ -323,37 +296,22 @@
           </m:e>
           <m:sub>
             <m:r>
-              <m:t>n</m:t>
-            </m:r>
-            <m:r>
-              <m:t>o</m:t>
-            </m:r>
-            <m:r>
-              <m:t>n</m:t>
-            </m:r>
-            <m:r>
-              <m:rPr>
-                <m:sty m:val="p"/>
-              </m:rPr>
-              <m:t>−</m:t>
-            </m:r>
-            <m:r>
-              <m:t>s</m:t>
+              <m:t>f</m:t>
+            </m:r>
+            <m:r>
+              <m:t>e</m:t>
             </m:r>
             <m:r>
               <m:t>m</m:t>
             </m:r>
             <m:r>
-              <m:t>o</m:t>
-            </m:r>
-            <m:r>
-              <m:t>k</m:t>
+              <m:t>a</m:t>
+            </m:r>
+            <m:r>
+              <m:t>l</m:t>
             </m:r>
             <m:r>
               <m:t>e</m:t>
-            </m:r>
-            <m:r>
-              <m:t>r</m:t>
             </m:r>
           </m:sub>
         </m:sSub>
@@ -368,7 +326,7 @@
         </w:numPr>
       </w:pPr>
       <w:r>
-        <w:t xml:space="preserve">BMI Category:</w:t>
+        <w:t xml:space="preserve">Region:</w:t>
       </w:r>
     </w:p>
     <w:p>
@@ -406,34 +364,28 @@
           </m:e>
           <m:sub>
             <m:r>
-              <m:t>u</m:t>
-            </m:r>
-            <m:r>
               <m:t>n</m:t>
             </m:r>
             <m:r>
-              <m:t>d</m:t>
+              <m:t>o</m:t>
+            </m:r>
+            <m:r>
+              <m:t>r</m:t>
+            </m:r>
+            <m:r>
+              <m:t>t</m:t>
+            </m:r>
+            <m:r>
+              <m:t>h</m:t>
             </m:r>
             <m:r>
               <m:t>e</m:t>
             </m:r>
             <m:r>
-              <m:t>r</m:t>
-            </m:r>
-            <m:r>
-              <m:t>w</m:t>
-            </m:r>
-            <m:r>
-              <m:t>e</m:t>
-            </m:r>
-            <m:r>
-              <m:t>i</m:t>
-            </m:r>
-            <m:r>
-              <m:t>g</m:t>
-            </m:r>
-            <m:r>
-              <m:t>h</m:t>
+              <m:t>a</m:t>
+            </m:r>
+            <m:r>
+              <m:t>s</m:t>
             </m:r>
             <m:r>
               <m:t>t</m:t>
@@ -463,13 +415,22 @@
               <m:t>r</m:t>
             </m:r>
             <m:r>
-              <m:t>m</m:t>
-            </m:r>
-            <m:r>
-              <m:t>a</m:t>
-            </m:r>
-            <m:r>
-              <m:t>l</m:t>
+              <m:t>t</m:t>
+            </m:r>
+            <m:r>
+              <m:t>h</m:t>
+            </m:r>
+            <m:r>
+              <m:t>w</m:t>
+            </m:r>
+            <m:r>
+              <m:t>e</m:t>
+            </m:r>
+            <m:r>
+              <m:t>s</m:t>
+            </m:r>
+            <m:r>
+              <m:t>t</m:t>
             </m:r>
           </m:sub>
         </m:sSub>
@@ -487,31 +448,28 @@
           </m:e>
           <m:sub>
             <m:r>
+              <m:t>s</m:t>
+            </m:r>
+            <m:r>
               <m:t>o</m:t>
             </m:r>
             <m:r>
-              <m:t>v</m:t>
+              <m:t>u</m:t>
+            </m:r>
+            <m:r>
+              <m:t>t</m:t>
+            </m:r>
+            <m:r>
+              <m:t>h</m:t>
             </m:r>
             <m:r>
               <m:t>e</m:t>
             </m:r>
             <m:r>
-              <m:t>r</m:t>
-            </m:r>
-            <m:r>
-              <m:t>w</m:t>
-            </m:r>
-            <m:r>
-              <m:t>e</m:t>
-            </m:r>
-            <m:r>
-              <m:t>i</m:t>
-            </m:r>
-            <m:r>
-              <m:t>g</m:t>
-            </m:r>
-            <m:r>
-              <m:t>h</m:t>
+              <m:t>a</m:t>
+            </m:r>
+            <m:r>
+              <m:t>s</m:t>
             </m:r>
             <m:r>
               <m:t>t</m:t>
@@ -532,10 +490,22 @@
           </m:e>
           <m:sub>
             <m:r>
+              <m:t>s</m:t>
+            </m:r>
+            <m:r>
               <m:t>o</m:t>
             </m:r>
             <m:r>
-              <m:t>b</m:t>
+              <m:t>u</m:t>
+            </m:r>
+            <m:r>
+              <m:t>t</m:t>
+            </m:r>
+            <m:r>
+              <m:t>h</m:t>
+            </m:r>
+            <m:r>
+              <m:t>w</m:t>
             </m:r>
             <m:r>
               <m:t>e</m:t>
@@ -544,7 +514,7 @@
               <m:t>s</m:t>
             </m:r>
             <m:r>
-              <m:t>e</m:t>
+              <m:t>t</m:t>
             </m:r>
           </m:sub>
         </m:sSub>
@@ -582,7 +552,7 @@
         <w:t xml:space="preserve"> </w:t>
       </w:r>
       <w:r>
-        <w:t xml:space="preserve">At least one BMI categories mean charges significantly differ from the others.</w:t>
+        <w:t xml:space="preserve">At least one regions mean charges are significantly different from the others.</w:t>
       </w:r>
     </w:p>
     <w:p>
@@ -594,7 +564,7 @@
         </w:numPr>
       </w:pPr>
       <w:r>
-        <w:t xml:space="preserve">Is there a significant interaction between smoking status and BMI categories on medical costs billed by insurance, meaning that the effect of smoking on medical costs billed by insurance depends on the BMI category of the individual?</w:t>
+        <w:t xml:space="preserve">Is there a significant interaction between sex of the primary beneficiary and region on medical costs billed by insurance, meaning that the effect of sex on medical costs billed by insurance depends on the region of the US where the individual resides?</w:t>
       </w:r>
     </w:p>
     <w:p>
@@ -629,7 +599,7 @@
         <w:t xml:space="preserve"> </w:t>
       </w:r>
       <w:r>
-        <w:t xml:space="preserve">There is no interaction between smoking status and BMI categories on medical costs billed by insurance.</w:t>
+        <w:t xml:space="preserve">There is no interaction between sex and region on medical costs billed by insurance.</w:t>
       </w:r>
     </w:p>
     <w:p>
@@ -664,7 +634,7 @@
         <w:t xml:space="preserve"> </w:t>
       </w:r>
       <w:r>
-        <w:t xml:space="preserve">There is a significant interaction between smoking status and BMI categories on medical costs billed by insurance.</w:t>
+        <w:t xml:space="preserve">There is a significant interaction between sex and region on medical costs billed by insurance.</w:t>
       </w:r>
     </w:p>
     <w:p>
@@ -683,7 +653,7 @@
         </w:numPr>
       </w:pPr>
       <w:r>
-        <w:t xml:space="preserve">BMI (Body Mass Index):</w:t>
+        <w:t xml:space="preserve">Sex:</w:t>
       </w:r>
     </w:p>
     <w:p>
@@ -694,7 +664,7 @@
         </w:numPr>
       </w:pPr>
       <w:r>
-        <w:t xml:space="preserve">Provides an understanding of body weights that are relatively high or low relative to height.</w:t>
+        <w:t xml:space="preserve">Sex of the primary beneficiary</w:t>
       </w:r>
     </w:p>
     <w:p>
@@ -705,212 +675,7 @@
         </w:numPr>
       </w:pPr>
       <w:r>
-        <w:t xml:space="preserve">Uses the ratio of weight to height:</w:t>
-      </w:r>
-      <w:r>
-        <w:t xml:space="preserve"> </w:t>
-      </w:r>
-      <m:oMath>
-        <m:r>
-          <m:t>k</m:t>
-        </m:r>
-        <m:r>
-          <m:t>g</m:t>
-        </m:r>
-        <m:r>
-          <m:rPr>
-            <m:sty m:val="p"/>
-          </m:rPr>
-          <m:t>/</m:t>
-        </m:r>
-        <m:sSup>
-          <m:e>
-            <m:r>
-              <m:t>m</m:t>
-            </m:r>
-          </m:e>
-          <m:sup>
-            <m:r>
-              <m:t>2</m:t>
-            </m:r>
-          </m:sup>
-        </m:sSup>
-      </m:oMath>
-    </w:p>
-    <w:p>
-      <w:pPr>
-        <w:numPr>
-          <w:ilvl w:val="1"/>
-          <w:numId w:val="1007"/>
-        </w:numPr>
-      </w:pPr>
-      <w:r>
-        <w:t xml:space="preserve">According to the CDC, BMI categories for adults 20 and older</w:t>
-      </w:r>
-      <w:r>
-        <w:t xml:space="preserve"> </w:t>
-      </w:r>
-      <w:r>
-        <w:t xml:space="preserve">(</w:t>
-      </w:r>
-      <w:hyperlink w:anchor="Xc00f9e21965538f2ffb877e4296cba1129ffca6">
-        <w:r>
-          <w:rPr>
-            <w:rStyle w:val="Hyperlink"/>
-          </w:rPr>
-          <w:t xml:space="preserve">Disease Control and Prevention 2024</w:t>
-        </w:r>
-      </w:hyperlink>
-      <w:r>
-        <w:t xml:space="preserve">)</w:t>
-      </w:r>
-      <w:r>
-        <w:t xml:space="preserve"> </w:t>
-      </w:r>
-      <w:r>
-        <w:t xml:space="preserve">are as follows:</w:t>
-      </w:r>
-    </w:p>
-    <w:p>
-      <w:pPr>
-        <w:pStyle w:val="Compact"/>
-        <w:numPr>
-          <w:ilvl w:val="2"/>
-          <w:numId w:val="1008"/>
-        </w:numPr>
-      </w:pPr>
-      <w:r>
-        <w:t xml:space="preserve">Underweight:</w:t>
-      </w:r>
-      <w:r>
-        <w:t xml:space="preserve"> </w:t>
-      </w:r>
-      <m:oMath>
-        <m:r>
-          <m:t>B</m:t>
-        </m:r>
-        <m:r>
-          <m:t>M</m:t>
-        </m:r>
-        <m:r>
-          <m:t>I</m:t>
-        </m:r>
-        <m:r>
-          <m:rPr>
-            <m:sty m:val="p"/>
-          </m:rPr>
-          <m:t>&lt;</m:t>
-        </m:r>
-        <m:r>
-          <m:t>18.5</m:t>
-        </m:r>
-      </m:oMath>
-      <w:r>
-        <w:t xml:space="preserve">, Healthy Weight:</w:t>
-      </w:r>
-      <w:r>
-        <w:t xml:space="preserve"> </w:t>
-      </w:r>
-      <m:oMath>
-        <m:r>
-          <m:t>18.5</m:t>
-        </m:r>
-        <m:r>
-          <m:rPr>
-            <m:sty m:val="p"/>
-          </m:rPr>
-          <m:t>≤</m:t>
-        </m:r>
-        <m:r>
-          <m:t>B</m:t>
-        </m:r>
-        <m:r>
-          <m:t>M</m:t>
-        </m:r>
-        <m:r>
-          <m:t>I</m:t>
-        </m:r>
-        <m:r>
-          <m:rPr>
-            <m:sty m:val="p"/>
-          </m:rPr>
-          <m:t>&lt;</m:t>
-        </m:r>
-        <m:r>
-          <m:t>25</m:t>
-        </m:r>
-      </m:oMath>
-      <w:r>
-        <w:t xml:space="preserve">, Overweight:</w:t>
-      </w:r>
-      <w:r>
-        <w:t xml:space="preserve"> </w:t>
-      </w:r>
-      <m:oMath>
-        <m:r>
-          <m:t>25</m:t>
-        </m:r>
-        <m:r>
-          <m:rPr>
-            <m:sty m:val="p"/>
-          </m:rPr>
-          <m:t>≤</m:t>
-        </m:r>
-        <m:r>
-          <m:t>B</m:t>
-        </m:r>
-        <m:r>
-          <m:t>M</m:t>
-        </m:r>
-        <m:r>
-          <m:t>I</m:t>
-        </m:r>
-        <m:r>
-          <m:rPr>
-            <m:sty m:val="p"/>
-          </m:rPr>
-          <m:t>&lt;</m:t>
-        </m:r>
-        <m:r>
-          <m:t>30</m:t>
-        </m:r>
-      </m:oMath>
-      <w:r>
-        <w:t xml:space="preserve">, Obesity:</w:t>
-      </w:r>
-      <w:r>
-        <w:t xml:space="preserve"> </w:t>
-      </w:r>
-      <m:oMath>
-        <m:r>
-          <m:t>30</m:t>
-        </m:r>
-        <m:r>
-          <m:rPr>
-            <m:sty m:val="p"/>
-          </m:rPr>
-          <m:t>≤</m:t>
-        </m:r>
-        <m:r>
-          <m:t>B</m:t>
-        </m:r>
-        <m:r>
-          <m:t>M</m:t>
-        </m:r>
-        <m:r>
-          <m:t>I</m:t>
-        </m:r>
-      </m:oMath>
-    </w:p>
-    <w:p>
-      <w:pPr>
-        <w:numPr>
-          <w:ilvl w:val="1"/>
-          <w:numId w:val="1007"/>
-        </w:numPr>
-      </w:pPr>
-      <w:r>
-        <w:t xml:space="preserve">The dataset records BMI as a numeric variable, but we will be encoding it as a categorical variable with 4 levels according to the CDC’s definitions of BMI categories.</w:t>
+        <w:t xml:space="preserve">Categorical variable with 2 levels (Male or Female)</w:t>
       </w:r>
     </w:p>
     <w:p>
@@ -921,73 +686,514 @@
         </w:numPr>
       </w:pPr>
       <w:r>
-        <w:t xml:space="preserve">Smoker (Smoking Status):</w:t>
+        <w:t xml:space="preserve">Region:</w:t>
       </w:r>
     </w:p>
     <w:p>
       <w:pPr>
-        <w:pStyle w:val="Compact"/>
+        <w:numPr>
+          <w:ilvl w:val="1"/>
+          <w:numId w:val="1008"/>
+        </w:numPr>
+      </w:pPr>
+      <w:r>
+        <w:t xml:space="preserve">Residential area of the primary beneficiary in the US</w:t>
+      </w:r>
+    </w:p>
+    <w:p>
+      <w:pPr>
+        <w:numPr>
+          <w:ilvl w:val="1"/>
+          <w:numId w:val="1008"/>
+        </w:numPr>
+      </w:pPr>
+      <w:r>
+        <w:t xml:space="preserve">Categorical variable with 4 levels (Northeast, Northwest, Southeast, Southwest)</w:t>
+      </w:r>
+    </w:p>
+    <w:p>
+      <w:pPr>
+        <w:numPr>
+          <w:ilvl w:val="0"/>
+          <w:numId w:val="1006"/>
+        </w:numPr>
+      </w:pPr>
+      <w:r>
+        <w:t xml:space="preserve">Charges:</w:t>
+      </w:r>
+    </w:p>
+    <w:p>
+      <w:pPr>
         <w:numPr>
           <w:ilvl w:val="1"/>
           <w:numId w:val="1009"/>
         </w:numPr>
       </w:pPr>
       <w:r>
-        <w:t xml:space="preserve">Categorical variable (2 levels), True or False, Indicates whether an individual smokes or not.</w:t>
+        <w:t xml:space="preserve">Medical Costs Billed by Health Insurance</w:t>
       </w:r>
     </w:p>
     <w:p>
       <w:pPr>
         <w:numPr>
-          <w:ilvl w:val="0"/>
-          <w:numId w:val="1006"/>
+          <w:ilvl w:val="1"/>
+          <w:numId w:val="1009"/>
         </w:numPr>
       </w:pPr>
       <w:r>
-        <w:t xml:space="preserve">Charges (Medical Costs Billed by Health Insurance):</w:t>
+        <w:t xml:space="preserve">Numeric variable, Measured in USD</w:t>
+      </w:r>
+    </w:p>
+    <w:bookmarkEnd w:id="20"/>
+    <w:bookmarkStart w:id="24" w:name="methods"/>
+    <w:p>
+      <w:pPr>
+        <w:pStyle w:val="Heading1"/>
+      </w:pPr>
+      <w:r>
+        <w:t xml:space="preserve">Methods</w:t>
       </w:r>
     </w:p>
     <w:p>
       <w:pPr>
-        <w:pStyle w:val="Compact"/>
-        <w:numPr>
-          <w:ilvl w:val="1"/>
-          <w:numId w:val="1010"/>
-        </w:numPr>
-      </w:pPr>
-      <w:r>
-        <w:t xml:space="preserve">Numeric variable, Measured in USD</w:t>
+        <w:pStyle w:val="FirstParagraph"/>
+      </w:pPr>
+      <w:r>
+        <w:t xml:space="preserve">Since we’re working with two categorical independent variables and one numeric dependent variable, a two-way ANOVA was performed to analyze the effect of sex and region on medical costs billed by insurance. A two-way ANOVA is the appropriate method for our analysis because our research questions are interested in investigating the main effect of sex and region (both categorical variables with two or more levels) as well as the interaction between the two.</w:t>
       </w:r>
     </w:p>
-    <w:bookmarkEnd w:id="20"/>
-    <w:bookmarkStart w:id="21" w:name="methods"/>
+    <w:tbl>
+      <w:tblPr>
+        <w:tblStyle w:val="Table"/>
+        <w:tblW w:type="auto" w:w="0"/>
+        <w:tblLook w:firstRow="1" w:lastRow="0" w:firstColumn="0" w:lastColumn="0" w:noHBand="0" w:noVBand="0" w:val="0020"/>
+      </w:tblPr>
+      <w:tblGrid>
+        <w:gridCol w:w="1320"/>
+        <w:gridCol w:w="1320"/>
+        <w:gridCol w:w="1320"/>
+        <w:gridCol w:w="1320"/>
+        <w:gridCol w:w="1320"/>
+        <w:gridCol w:w="1320"/>
+      </w:tblGrid>
+      <w:tr>
+        <w:trPr>
+          <w:tblHeader w:val="on"/>
+        </w:trPr>
+        <w:tc>
+          <w:tcPr/>
+          <w:p>
+            <w:pPr>
+              <w:pStyle w:val="Compact"/>
+            </w:pPr>
+          </w:p>
+        </w:tc>
+        <w:tc>
+          <w:tcPr/>
+          <w:p>
+            <w:pPr>
+              <w:pStyle w:val="Compact"/>
+              <w:jc w:val="right"/>
+            </w:pPr>
+            <w:r>
+              <w:t xml:space="preserve">Df</w:t>
+            </w:r>
+          </w:p>
+        </w:tc>
+        <w:tc>
+          <w:tcPr/>
+          <w:p>
+            <w:pPr>
+              <w:pStyle w:val="Compact"/>
+              <w:jc w:val="right"/>
+            </w:pPr>
+            <w:r>
+              <w:t xml:space="preserve">Sum.Sq</w:t>
+            </w:r>
+          </w:p>
+        </w:tc>
+        <w:tc>
+          <w:tcPr/>
+          <w:p>
+            <w:pPr>
+              <w:pStyle w:val="Compact"/>
+              <w:jc w:val="right"/>
+            </w:pPr>
+            <w:r>
+              <w:t xml:space="preserve">Mean.Sq</w:t>
+            </w:r>
+          </w:p>
+        </w:tc>
+        <w:tc>
+          <w:tcPr/>
+          <w:p>
+            <w:pPr>
+              <w:pStyle w:val="Compact"/>
+              <w:jc w:val="right"/>
+            </w:pPr>
+            <w:r>
+              <w:t xml:space="preserve">F.value</w:t>
+            </w:r>
+          </w:p>
+        </w:tc>
+        <w:tc>
+          <w:tcPr/>
+          <w:p>
+            <w:pPr>
+              <w:pStyle w:val="Compact"/>
+              <w:jc w:val="right"/>
+            </w:pPr>
+            <w:r>
+              <w:t xml:space="preserve">Pr..F.</w:t>
+            </w:r>
+          </w:p>
+        </w:tc>
+      </w:tr>
+      <w:tr>
+        <w:tc>
+          <w:tcPr/>
+          <w:p>
+            <w:pPr>
+              <w:pStyle w:val="Compact"/>
+              <w:jc w:val="left"/>
+            </w:pPr>
+            <w:r>
+              <w:t xml:space="preserve">region</w:t>
+            </w:r>
+          </w:p>
+        </w:tc>
+        <w:tc>
+          <w:tcPr/>
+          <w:p>
+            <w:pPr>
+              <w:pStyle w:val="Compact"/>
+              <w:jc w:val="right"/>
+            </w:pPr>
+            <w:r>
+              <w:t xml:space="preserve">3</w:t>
+            </w:r>
+          </w:p>
+        </w:tc>
+        <w:tc>
+          <w:tcPr/>
+          <w:p>
+            <w:pPr>
+              <w:pStyle w:val="Compact"/>
+              <w:jc w:val="right"/>
+            </w:pPr>
+            <w:r>
+              <w:t xml:space="preserve">1300759681</w:t>
+            </w:r>
+          </w:p>
+        </w:tc>
+        <w:tc>
+          <w:tcPr/>
+          <w:p>
+            <w:pPr>
+              <w:pStyle w:val="Compact"/>
+              <w:jc w:val="right"/>
+            </w:pPr>
+            <w:r>
+              <w:t xml:space="preserve">433586560</w:t>
+            </w:r>
+          </w:p>
+        </w:tc>
+        <w:tc>
+          <w:tcPr/>
+          <w:p>
+            <w:pPr>
+              <w:pStyle w:val="Compact"/>
+              <w:jc w:val="right"/>
+            </w:pPr>
+            <w:r>
+              <w:t xml:space="preserve">2.9752836</w:t>
+            </w:r>
+          </w:p>
+        </w:tc>
+        <w:tc>
+          <w:tcPr/>
+          <w:p>
+            <w:pPr>
+              <w:pStyle w:val="Compact"/>
+              <w:jc w:val="right"/>
+            </w:pPr>
+            <w:r>
+              <w:t xml:space="preserve">0.0306591</w:t>
+            </w:r>
+          </w:p>
+        </w:tc>
+      </w:tr>
+      <w:tr>
+        <w:tc>
+          <w:tcPr/>
+          <w:p>
+            <w:pPr>
+              <w:pStyle w:val="Compact"/>
+              <w:jc w:val="left"/>
+            </w:pPr>
+            <w:r>
+              <w:t xml:space="preserve">sex</w:t>
+            </w:r>
+          </w:p>
+        </w:tc>
+        <w:tc>
+          <w:tcPr/>
+          <w:p>
+            <w:pPr>
+              <w:pStyle w:val="Compact"/>
+              <w:jc w:val="right"/>
+            </w:pPr>
+            <w:r>
+              <w:t xml:space="preserve">1</w:t>
+            </w:r>
+          </w:p>
+        </w:tc>
+        <w:tc>
+          <w:tcPr/>
+          <w:p>
+            <w:pPr>
+              <w:pStyle w:val="Compact"/>
+              <w:jc w:val="right"/>
+            </w:pPr>
+            <w:r>
+              <w:t xml:space="preserve">613069167</w:t>
+            </w:r>
+          </w:p>
+        </w:tc>
+        <w:tc>
+          <w:tcPr/>
+          <w:p>
+            <w:pPr>
+              <w:pStyle w:val="Compact"/>
+              <w:jc w:val="right"/>
+            </w:pPr>
+            <w:r>
+              <w:t xml:space="preserve">613069167</w:t>
+            </w:r>
+          </w:p>
+        </w:tc>
+        <w:tc>
+          <w:tcPr/>
+          <w:p>
+            <w:pPr>
+              <w:pStyle w:val="Compact"/>
+              <w:jc w:val="right"/>
+            </w:pPr>
+            <w:r>
+              <w:t xml:space="preserve">4.2068985</w:t>
+            </w:r>
+          </w:p>
+        </w:tc>
+        <w:tc>
+          <w:tcPr/>
+          <w:p>
+            <w:pPr>
+              <w:pStyle w:val="Compact"/>
+              <w:jc w:val="right"/>
+            </w:pPr>
+            <w:r>
+              <w:t xml:space="preserve">0.0404554</w:t>
+            </w:r>
+          </w:p>
+        </w:tc>
+      </w:tr>
+      <w:tr>
+        <w:tc>
+          <w:tcPr/>
+          <w:p>
+            <w:pPr>
+              <w:pStyle w:val="Compact"/>
+              <w:jc w:val="left"/>
+            </w:pPr>
+            <w:r>
+              <w:t xml:space="preserve">region:sex</w:t>
+            </w:r>
+          </w:p>
+        </w:tc>
+        <w:tc>
+          <w:tcPr/>
+          <w:p>
+            <w:pPr>
+              <w:pStyle w:val="Compact"/>
+              <w:jc w:val="right"/>
+            </w:pPr>
+            <w:r>
+              <w:t xml:space="preserve">3</w:t>
+            </w:r>
+          </w:p>
+        </w:tc>
+        <w:tc>
+          <w:tcPr/>
+          <w:p>
+            <w:pPr>
+              <w:pStyle w:val="Compact"/>
+              <w:jc w:val="right"/>
+            </w:pPr>
+            <w:r>
+              <w:t xml:space="preserve">340173346</w:t>
+            </w:r>
+          </w:p>
+        </w:tc>
+        <w:tc>
+          <w:tcPr/>
+          <w:p>
+            <w:pPr>
+              <w:pStyle w:val="Compact"/>
+              <w:jc w:val="right"/>
+            </w:pPr>
+            <w:r>
+              <w:t xml:space="preserve">113391115</w:t>
+            </w:r>
+          </w:p>
+        </w:tc>
+        <w:tc>
+          <w:tcPr/>
+          <w:p>
+            <w:pPr>
+              <w:pStyle w:val="Compact"/>
+              <w:jc w:val="right"/>
+            </w:pPr>
+            <w:r>
+              <w:t xml:space="preserve">0.7780931</w:t>
+            </w:r>
+          </w:p>
+        </w:tc>
+        <w:tc>
+          <w:tcPr/>
+          <w:p>
+            <w:pPr>
+              <w:pStyle w:val="Compact"/>
+              <w:jc w:val="right"/>
+            </w:pPr>
+            <w:r>
+              <w:t xml:space="preserve">0.5062076</w:t>
+            </w:r>
+          </w:p>
+        </w:tc>
+      </w:tr>
+      <w:tr>
+        <w:tc>
+          <w:tcPr/>
+          <w:p>
+            <w:pPr>
+              <w:pStyle w:val="Compact"/>
+              <w:jc w:val="left"/>
+            </w:pPr>
+            <w:r>
+              <w:t xml:space="preserve">Residuals</w:t>
+            </w:r>
+          </w:p>
+        </w:tc>
+        <w:tc>
+          <w:tcPr/>
+          <w:p>
+            <w:pPr>
+              <w:pStyle w:val="Compact"/>
+              <w:jc w:val="right"/>
+            </w:pPr>
+            <w:r>
+              <w:t xml:space="preserve">1330</w:t>
+            </w:r>
+          </w:p>
+        </w:tc>
+        <w:tc>
+          <w:tcPr/>
+          <w:p>
+            <w:pPr>
+              <w:pStyle w:val="Compact"/>
+              <w:jc w:val="right"/>
+            </w:pPr>
+            <w:r>
+              <w:t xml:space="preserve">193820219374</w:t>
+            </w:r>
+          </w:p>
+        </w:tc>
+        <w:tc>
+          <w:tcPr/>
+          <w:p>
+            <w:pPr>
+              <w:pStyle w:val="Compact"/>
+              <w:jc w:val="right"/>
+            </w:pPr>
+            <w:r>
+              <w:t xml:space="preserve">145729488</w:t>
+            </w:r>
+          </w:p>
+        </w:tc>
+        <w:tc>
+          <w:tcPr/>
+          <w:p>
+            <w:pPr>
+              <w:pStyle w:val="Compact"/>
+              <w:jc w:val="right"/>
+            </w:pPr>
+            <w:r>
+              <w:t xml:space="preserve">NA</w:t>
+            </w:r>
+          </w:p>
+        </w:tc>
+        <w:tc>
+          <w:tcPr/>
+          <w:p>
+            <w:pPr>
+              <w:pStyle w:val="Compact"/>
+              <w:jc w:val="right"/>
+            </w:pPr>
+            <w:r>
+              <w:t xml:space="preserve">NA</w:t>
+            </w:r>
+          </w:p>
+        </w:tc>
+      </w:tr>
+    </w:tbl>
     <w:p>
       <w:pPr>
-        <w:pStyle w:val="Heading1"/>
-      </w:pPr>
-      <w:r>
-        <w:t xml:space="preserve">Methods</w:t>
+        <w:pStyle w:val="BodyText"/>
+      </w:pPr>
+      <w:r>
+        <w:drawing>
+          <wp:inline>
+            <wp:extent cx="4620126" cy="3696101"/>
+            <wp:effectExtent b="0" l="0" r="0" t="0"/>
+            <wp:docPr descr="" title="" id="22" name="Picture"/>
+            <a:graphic>
+              <a:graphicData uri="http://schemas.openxmlformats.org/drawingml/2006/picture">
+                <pic:pic>
+                  <pic:nvPicPr>
+                    <pic:cNvPr descr="Medical-Cost-Analyis---Jon-Duea---John-Clark_files/figure-docx/Two-Way%20ANOVA%20table-1.png" id="23" name="Picture"/>
+                    <pic:cNvPicPr>
+                      <a:picLocks noChangeArrowheads="1" noChangeAspect="1"/>
+                    </pic:cNvPicPr>
+                  </pic:nvPicPr>
+                  <pic:blipFill>
+                    <a:blip r:embed="rId21"/>
+                    <a:stretch>
+                      <a:fillRect/>
+                    </a:stretch>
+                  </pic:blipFill>
+                  <pic:spPr bwMode="auto">
+                    <a:xfrm>
+                      <a:off x="0" y="0"/>
+                      <a:ext cx="4620126" cy="3696101"/>
+                    </a:xfrm>
+                    <a:prstGeom prst="rect">
+                      <a:avLst/>
+                    </a:prstGeom>
+                    <a:noFill/>
+                    <a:ln w="9525">
+                      <a:noFill/>
+                      <a:headEnd/>
+                      <a:tailEnd/>
+                    </a:ln>
+                  </pic:spPr>
+                </pic:pic>
+              </a:graphicData>
+            </a:graphic>
+          </wp:inline>
+        </w:drawing>
       </w:r>
     </w:p>
-    <w:p>
-      <w:pPr>
-        <w:pStyle w:val="FirstParagraph"/>
-      </w:pPr>
-      <w:r>
-        <w:t xml:space="preserve">Since we’re working with 2 categorical independent variables and one numeric dependent variable, we have chosen two-way ANOVA as the appropriate method for exploring the data and answering our research questions.</w:t>
-      </w:r>
-    </w:p>
-    <w:bookmarkEnd w:id="21"/>
-    <w:bookmarkStart w:id="22" w:name="conclusion"/>
-    <w:p>
-      <w:pPr>
-        <w:pStyle w:val="Heading1"/>
-      </w:pPr>
-      <w:r>
-        <w:t xml:space="preserve">Conclusion</w:t>
-      </w:r>
-    </w:p>
-    <w:bookmarkEnd w:id="22"/>
+    <w:bookmarkEnd w:id="24"/>
     <w:bookmarkStart w:id="30" w:name="references"/>
     <w:p>
       <w:pPr>
@@ -998,7 +1204,7 @@
       </w:r>
     </w:p>
     <w:bookmarkStart w:id="29" w:name="refs"/>
-    <w:bookmarkStart w:id="24" w:name="ref-choi_medical"/>
+    <w:bookmarkStart w:id="26" w:name="ref-choi_medical"/>
     <w:p>
       <w:pPr>
         <w:pStyle w:val="Bibliography"/>
@@ -1021,48 +1227,12 @@
       <w:r>
         <w:t xml:space="preserve"> </w:t>
       </w:r>
-      <w:hyperlink r:id="rId23">
+      <w:hyperlink r:id="rId25">
         <w:r>
           <w:rPr>
             <w:rStyle w:val="Hyperlink"/>
           </w:rPr>
           <w:t xml:space="preserve">https://www.kaggle.com/datasets/mirichoi0218/insurance/data</w:t>
-        </w:r>
-      </w:hyperlink>
-      <w:r>
-        <w:t xml:space="preserve">.</w:t>
-      </w:r>
-    </w:p>
-    <w:bookmarkEnd w:id="24"/>
-    <w:bookmarkStart w:id="26" w:name="Xc00f9e21965538f2ffb877e4296cba1129ffca6"/>
-    <w:p>
-      <w:pPr>
-        <w:pStyle w:val="Bibliography"/>
-      </w:pPr>
-      <w:r>
-        <w:t xml:space="preserve">Disease Control, Centers for, and Prevention. 2024.</w:t>
-      </w:r>
-      <w:r>
-        <w:t xml:space="preserve"> </w:t>
-      </w:r>
-      <w:r>
-        <w:t xml:space="preserve">“Adult BMI Categories.”</w:t>
-      </w:r>
-      <w:r>
-        <w:t xml:space="preserve"> </w:t>
-      </w:r>
-      <w:r>
-        <w:t xml:space="preserve">CDC.</w:t>
-      </w:r>
-      <w:r>
-        <w:t xml:space="preserve"> </w:t>
-      </w:r>
-      <w:hyperlink r:id="rId25">
-        <w:r>
-          <w:rPr>
-            <w:rStyle w:val="Hyperlink"/>
-          </w:rPr>
-          <w:t xml:space="preserve">https://www.cdc.gov/bmi/adult-calculator/bmi-categories.html</w:t>
         </w:r>
       </w:hyperlink>
       <w:r>
@@ -1657,9 +1827,6 @@
     <w:abstractNumId w:val="991"/>
   </w:num>
   <w:num w:numId="1009">
-    <w:abstractNumId w:val="991"/>
-  </w:num>
-  <w:num w:numId="1010">
     <w:abstractNumId w:val="991"/>
   </w:num>
 </w:numbering>

</xml_diff>